<commit_message>
Es la guía inicial de programación con la tarjeta
Integra programación y uso de la tarjeta.
</commit_message>
<xml_diff>
--- a/Guias Senso/Guia SENSO.docx
+++ b/Guias Senso/Guia SENSO.docx
@@ -43,7 +43,21 @@
           <w:highlight w:val="yellow"/>
           <w:lang w:val="es-ES"/>
         </w:rPr>
-        <w:t>Diciembre 2015 – V 0.1</w:t>
+        <w:t>Abril</w:t>
+      </w:r>
+      <w:r>
+        <w:rPr>
+          <w:highlight w:val="yellow"/>
+          <w:lang w:val="es-ES"/>
+        </w:rPr>
+        <w:t xml:space="preserve"> 2016</w:t>
+      </w:r>
+      <w:r>
+        <w:rPr>
+          <w:highlight w:val="yellow"/>
+          <w:lang w:val="es-ES"/>
+        </w:rPr>
+        <w:t xml:space="preserve"> – V 0.1</w:t>
       </w:r>
     </w:p>
     <w:p>
@@ -102,6 +116,68 @@
           <w:lang w:val="es-ES"/>
         </w:rPr>
         <w:t>Revisar el curriculum de básica sobre temperatura, luz y humedad</w:t>
+      </w:r>
+    </w:p>
+    <w:p>
+      <w:pPr>
+        <w:pStyle w:val="Prrafodelista"/>
+        <w:numPr>
+          <w:ilvl w:val="0"/>
+          <w:numId w:val="2"/>
+        </w:numPr>
+        <w:rPr>
+          <w:lang w:val="es-ES"/>
+        </w:rPr>
+      </w:pPr>
+      <w:r>
+        <w:rPr>
+          <w:lang w:val="es-ES"/>
+        </w:rPr>
+        <w:t>Experimentos con ruidos ambientales, música clásica y rock, aves… (del CD de Fito)</w:t>
+      </w:r>
+    </w:p>
+    <w:p>
+      <w:pPr>
+        <w:pStyle w:val="Prrafodelista"/>
+        <w:numPr>
+          <w:ilvl w:val="0"/>
+          <w:numId w:val="2"/>
+        </w:numPr>
+        <w:rPr>
+          <w:lang w:val="es-ES"/>
+        </w:rPr>
+      </w:pPr>
+      <w:r>
+        <w:rPr>
+          <w:lang w:val="es-ES"/>
+        </w:rPr>
+        <w:t>Temperatura en vasos de distintos colores, en diferentes piezas del hogar</w:t>
+      </w:r>
+    </w:p>
+    <w:p>
+      <w:pPr>
+        <w:pStyle w:val="Prrafodelista"/>
+        <w:numPr>
+          <w:ilvl w:val="0"/>
+          <w:numId w:val="2"/>
+        </w:numPr>
+        <w:rPr>
+          <w:lang w:val="es-ES"/>
+        </w:rPr>
+      </w:pPr>
+      <w:r>
+        <w:rPr>
+          <w:lang w:val="es-ES"/>
+        </w:rPr>
+        <w:t>Experimentos en huertos</w:t>
+      </w:r>
+      <w:bookmarkStart w:id="0" w:name="_GoBack"/>
+      <w:bookmarkEnd w:id="0"/>
+      <w:r>
+        <w:rPr>
+          <w:lang w:val="es-ES"/>
+        </w:rPr>
+        <w:t>, invernaderos</w:t>
       </w:r>
     </w:p>
     <w:p>
@@ -298,6 +374,7 @@
         <w:rPr>
           <w:lang w:val="es-ES"/>
         </w:rPr>
+        <w:lastRenderedPageBreak/>
         <w:t>Software Senso – el ejemplo muestra el gráfico de temperatura al insertar el</w:t>
       </w:r>
       <w:r>
@@ -337,7 +414,6 @@
         <w:rPr>
           <w:lang w:val="es-ES"/>
         </w:rPr>
-        <w:lastRenderedPageBreak/>
         <w:t>Imágenes del dispositivo con y sin sensores; con 1 y con varios sensores.</w:t>
       </w:r>
     </w:p>
@@ -650,6 +726,12 @@
         </w:rPr>
         <w:t>, al sol y a la sombra. ¿qué diferencias encuentras y por qué?</w:t>
       </w:r>
+      <w:r>
+        <w:rPr>
+          <w:lang w:val="es-ES"/>
+        </w:rPr>
+        <w:t xml:space="preserve"> </w:t>
+      </w:r>
     </w:p>
     <w:p>
       <w:pPr>
@@ -686,7 +768,19 @@
         <w:rPr>
           <w:lang w:val="es-ES"/>
         </w:rPr>
-        <w:t>el día y cual la de menos calor. Para ello, deja el SENSO tomando datos durante 24 horas, en lugar a la intemperie, pero resguardado de la humedad.</w:t>
+        <w:t xml:space="preserve">el día y cual la de menos calor. Para ello, deja el SENSO tomando datos durante 24 horas, en </w:t>
+      </w:r>
+      <w:r>
+        <w:rPr>
+          <w:lang w:val="es-ES"/>
+        </w:rPr>
+        <w:t xml:space="preserve">un </w:t>
+      </w:r>
+      <w:r>
+        <w:rPr>
+          <w:lang w:val="es-ES"/>
+        </w:rPr>
+        <w:t>lugar a la intemperie, pero resguardado de la humedad.</w:t>
       </w:r>
     </w:p>
     <w:p>
@@ -1256,8 +1350,6 @@
           <w:lang w:val="es-ES"/>
         </w:rPr>
       </w:pPr>
-      <w:bookmarkStart w:id="0" w:name="_GoBack"/>
-      <w:bookmarkEnd w:id="0"/>
     </w:p>
     <w:p>
       <w:pPr>
@@ -1271,193 +1363,553 @@
           <w:u w:val="single"/>
           <w:lang w:val="es-ES"/>
         </w:rPr>
-        <w:t>Absorción de la luz y del calor</w:t>
-      </w:r>
-      <w:r>
+        <w:t>Absorción de la luz y del calor.</w:t>
+      </w:r>
+    </w:p>
+    <w:p>
+      <w:pPr>
+        <w:rPr>
+          <w:lang w:val="es-ES"/>
+        </w:rPr>
+      </w:pPr>
+    </w:p>
+    <w:p>
+      <w:pPr>
+        <w:rPr>
+          <w:lang w:val="es-ES"/>
+        </w:rPr>
+      </w:pPr>
+      <w:r>
+        <w:rPr>
+          <w:lang w:val="es-ES"/>
+        </w:rPr>
+        <w:t>En este</w:t>
+      </w:r>
+      <w:r>
+        <w:rPr>
+          <w:lang w:val="es-ES"/>
+        </w:rPr>
+        <w:t xml:space="preserve"> experimento </w:t>
+      </w:r>
+      <w:r>
+        <w:rPr>
+          <w:lang w:val="es-ES"/>
+        </w:rPr>
+        <w:t xml:space="preserve">verás </w:t>
+      </w:r>
+      <w:r>
+        <w:rPr>
+          <w:lang w:val="es-ES"/>
+        </w:rPr>
+        <w:t>cómo los colores afectan la forma en que el calor es absorbido</w:t>
+      </w:r>
+      <w:r>
+        <w:rPr>
+          <w:lang w:val="es-ES"/>
+        </w:rPr>
+        <w:t xml:space="preserve"> por un recipiente</w:t>
+      </w:r>
+      <w:r>
+        <w:rPr>
+          <w:lang w:val="es-ES"/>
+        </w:rPr>
+        <w:t xml:space="preserve">. Necesitarás </w:t>
+      </w:r>
+      <w:r>
+        <w:rPr>
+          <w:lang w:val="es-ES"/>
+        </w:rPr>
+        <w:t>el sensor de temperatura, dos vasos de agua de igual forma, dos elásticos</w:t>
+      </w:r>
+      <w:r>
+        <w:rPr>
+          <w:lang w:val="es-ES"/>
+        </w:rPr>
+        <w:t xml:space="preserve">, papel blanco y papel negro. Llena los vasos con la misma cantidad de agua y envuelve cada vaso con un papel, utilizando </w:t>
+      </w:r>
+      <w:r>
+        <w:rPr>
+          <w:lang w:val="es-ES"/>
+        </w:rPr>
+        <w:t>los elásticos</w:t>
+      </w:r>
+      <w:r>
+        <w:rPr>
+          <w:lang w:val="es-ES"/>
+        </w:rPr>
+        <w:t xml:space="preserve"> para sostener el papel en </w:t>
+      </w:r>
+      <w:r>
+        <w:rPr>
+          <w:lang w:val="es-ES"/>
+        </w:rPr>
+        <w:t>cada</w:t>
+      </w:r>
+      <w:r>
+        <w:rPr>
+          <w:lang w:val="es-ES"/>
+        </w:rPr>
+        <w:t xml:space="preserve"> vaso. Deja ambos vasos </w:t>
+      </w:r>
+      <w:r>
+        <w:rPr>
+          <w:lang w:val="es-ES"/>
+        </w:rPr>
+        <w:t>a</w:t>
+      </w:r>
+      <w:r>
+        <w:rPr>
+          <w:lang w:val="es-ES"/>
+        </w:rPr>
+        <w:t xml:space="preserve">l sol durante </w:t>
+      </w:r>
+      <w:r>
+        <w:rPr>
+          <w:lang w:val="es-ES"/>
+        </w:rPr>
+        <w:t>2</w:t>
+      </w:r>
+      <w:r>
+        <w:rPr>
+          <w:lang w:val="es-ES"/>
+        </w:rPr>
+        <w:t xml:space="preserve"> horas y mide la temperatura de cada uno</w:t>
+      </w:r>
+      <w:r>
+        <w:rPr>
+          <w:lang w:val="es-ES"/>
+        </w:rPr>
+        <w:t xml:space="preserve"> al comienzo y al final del experimento</w:t>
+      </w:r>
+      <w:r>
+        <w:rPr>
+          <w:lang w:val="es-ES"/>
+        </w:rPr>
+        <w:t xml:space="preserve">. </w:t>
+      </w:r>
+    </w:p>
+    <w:p>
+      <w:pPr>
+        <w:rPr>
+          <w:lang w:val="es-ES"/>
+        </w:rPr>
+      </w:pPr>
+    </w:p>
+    <w:p>
+      <w:pPr>
+        <w:rPr>
+          <w:lang w:val="es-ES"/>
+        </w:rPr>
+      </w:pPr>
+      <w:r>
+        <w:rPr>
+          <w:lang w:val="es-ES"/>
+        </w:rPr>
+        <w:t>¿Qué diferencia de temperatura tiene el agua en cada vaso y por qué?</w:t>
+      </w:r>
+    </w:p>
+    <w:p>
+      <w:pPr>
+        <w:rPr>
+          <w:lang w:val="es-ES"/>
+        </w:rPr>
+      </w:pPr>
+    </w:p>
+    <w:p>
+      <w:pPr>
+        <w:rPr>
+          <w:lang w:val="es-ES"/>
+        </w:rPr>
+      </w:pPr>
+      <w:r>
+        <w:rPr>
+          <w:lang w:val="es-ES"/>
+        </w:rPr>
+        <w:t xml:space="preserve">El vaso negro </w:t>
+      </w:r>
+      <w:r>
+        <w:rPr>
+          <w:lang w:val="es-ES"/>
+        </w:rPr>
+        <w:t>debiera estar</w:t>
+      </w:r>
+      <w:r>
+        <w:rPr>
+          <w:lang w:val="es-ES"/>
+        </w:rPr>
+        <w:t xml:space="preserve"> más caliente, ya que el color negro absorbe más el calor, mientras que el blanco lo refleja más.</w:t>
+      </w:r>
+    </w:p>
+    <w:p>
+      <w:pPr>
+        <w:rPr>
+          <w:lang w:val="es-ES"/>
+        </w:rPr>
+      </w:pPr>
+    </w:p>
+    <w:p>
+      <w:pPr>
         <w:rPr>
           <w:u w:val="single"/>
           <w:lang w:val="es-ES"/>
         </w:rPr>
-        <w:t>.</w:t>
-      </w:r>
-    </w:p>
-    <w:p>
-      <w:pPr>
-        <w:rPr>
-          <w:lang w:val="es-ES"/>
-        </w:rPr>
-      </w:pPr>
-    </w:p>
-    <w:p>
-      <w:pPr>
-        <w:rPr>
-          <w:lang w:val="es-ES"/>
-        </w:rPr>
-      </w:pPr>
-      <w:r>
-        <w:rPr>
-          <w:lang w:val="es-ES"/>
-        </w:rPr>
-        <w:t>En este</w:t>
-      </w:r>
-      <w:r>
-        <w:rPr>
-          <w:lang w:val="es-ES"/>
-        </w:rPr>
-        <w:t xml:space="preserve"> experimento </w:t>
-      </w:r>
-      <w:r>
-        <w:rPr>
-          <w:lang w:val="es-ES"/>
-        </w:rPr>
-        <w:t xml:space="preserve">verás </w:t>
-      </w:r>
-      <w:r>
-        <w:rPr>
-          <w:lang w:val="es-ES"/>
-        </w:rPr>
-        <w:t>cómo los colores afectan la forma en que el calor es absorbido</w:t>
-      </w:r>
-      <w:r>
-        <w:rPr>
-          <w:lang w:val="es-ES"/>
-        </w:rPr>
-        <w:t xml:space="preserve"> por un recipiente</w:t>
-      </w:r>
-      <w:r>
-        <w:rPr>
-          <w:lang w:val="es-ES"/>
-        </w:rPr>
-        <w:t xml:space="preserve">. Necesitarás </w:t>
-      </w:r>
-      <w:r>
-        <w:rPr>
-          <w:lang w:val="es-ES"/>
-        </w:rPr>
-        <w:t>el sensor de temperatura, dos vasos de agua de igual forma, dos elásticos</w:t>
-      </w:r>
-      <w:r>
-        <w:rPr>
-          <w:lang w:val="es-ES"/>
-        </w:rPr>
-        <w:t xml:space="preserve">, papel blanco y papel negro. Llena los vasos con la misma cantidad de agua y envuelve cada vaso con un papel, utilizando </w:t>
-      </w:r>
-      <w:r>
-        <w:rPr>
-          <w:lang w:val="es-ES"/>
-        </w:rPr>
-        <w:t>los elásticos</w:t>
-      </w:r>
-      <w:r>
-        <w:rPr>
-          <w:lang w:val="es-ES"/>
-        </w:rPr>
-        <w:t xml:space="preserve"> para sostener el papel en </w:t>
-      </w:r>
-      <w:r>
-        <w:rPr>
-          <w:lang w:val="es-ES"/>
-        </w:rPr>
-        <w:t>cada</w:t>
-      </w:r>
-      <w:r>
-        <w:rPr>
-          <w:lang w:val="es-ES"/>
-        </w:rPr>
-        <w:t xml:space="preserve"> vaso. Deja ambos vasos </w:t>
-      </w:r>
-      <w:r>
-        <w:rPr>
-          <w:lang w:val="es-ES"/>
-        </w:rPr>
-        <w:t>a</w:t>
-      </w:r>
-      <w:r>
-        <w:rPr>
-          <w:lang w:val="es-ES"/>
-        </w:rPr>
-        <w:t xml:space="preserve">l sol durante </w:t>
-      </w:r>
-      <w:r>
-        <w:rPr>
-          <w:lang w:val="es-ES"/>
-        </w:rPr>
-        <w:t>2</w:t>
-      </w:r>
-      <w:r>
-        <w:rPr>
-          <w:lang w:val="es-ES"/>
-        </w:rPr>
-        <w:t xml:space="preserve"> horas y mide la temperatura de cada uno</w:t>
-      </w:r>
-      <w:r>
-        <w:rPr>
-          <w:lang w:val="es-ES"/>
-        </w:rPr>
-        <w:t xml:space="preserve"> al comienzo y al final del experimento</w:t>
-      </w:r>
-      <w:r>
-        <w:rPr>
-          <w:lang w:val="es-ES"/>
-        </w:rPr>
-        <w:t xml:space="preserve">. </w:t>
-      </w:r>
-    </w:p>
-    <w:p>
-      <w:pPr>
-        <w:rPr>
-          <w:lang w:val="es-ES"/>
-        </w:rPr>
-      </w:pPr>
-    </w:p>
-    <w:p>
-      <w:pPr>
-        <w:rPr>
-          <w:lang w:val="es-ES"/>
-        </w:rPr>
-      </w:pPr>
-      <w:r>
-        <w:rPr>
-          <w:lang w:val="es-ES"/>
-        </w:rPr>
-        <w:t>¿Qué diferencia de temperatura tiene el agua en cada vaso y por qué?</w:t>
-      </w:r>
-    </w:p>
-    <w:p>
-      <w:pPr>
-        <w:rPr>
-          <w:lang w:val="es-ES"/>
-        </w:rPr>
-      </w:pPr>
-    </w:p>
-    <w:p>
-      <w:pPr>
-        <w:rPr>
-          <w:lang w:val="es-ES"/>
-        </w:rPr>
-      </w:pPr>
-      <w:r>
-        <w:rPr>
-          <w:lang w:val="es-ES"/>
-        </w:rPr>
-        <w:t xml:space="preserve">El vaso negro </w:t>
-      </w:r>
-      <w:r>
-        <w:rPr>
-          <w:lang w:val="es-ES"/>
-        </w:rPr>
-        <w:t>debiera estar</w:t>
-      </w:r>
-      <w:r>
-        <w:rPr>
-          <w:lang w:val="es-ES"/>
-        </w:rPr>
-        <w:t xml:space="preserve"> más caliente, ya que el color negro absorbe más el calor, mientras que el blanco lo refleja más.</w:t>
-      </w:r>
+      </w:pPr>
+      <w:r>
+        <w:rPr>
+          <w:u w:val="single"/>
+          <w:lang w:val="es-ES"/>
+        </w:rPr>
+        <w:t>La temperatura en nuestro medio ambientes</w:t>
+      </w:r>
+    </w:p>
+    <w:p>
+      <w:pPr>
+        <w:rPr>
+          <w:lang w:val="es-ES"/>
+        </w:rPr>
+      </w:pPr>
+    </w:p>
+    <w:p>
+      <w:pPr>
+        <w:rPr>
+          <w:lang w:val="es-ES"/>
+        </w:rPr>
+      </w:pPr>
+      <w:r>
+        <w:rPr>
+          <w:lang w:val="es-ES"/>
+        </w:rPr>
+        <w:t>Nuestro entorno ofrece numerosas experiencias de</w:t>
+      </w:r>
+      <w:r>
+        <w:rPr>
+          <w:lang w:val="es-ES"/>
+        </w:rPr>
+        <w:t xml:space="preserve"> calor y frío, todos los seres vivos estamos influenciados por la temperatura</w:t>
+      </w:r>
+    </w:p>
+    <w:p>
+      <w:pPr>
+        <w:rPr>
+          <w:lang w:val="es-ES"/>
+        </w:rPr>
+      </w:pPr>
+    </w:p>
+    <w:p>
+      <w:pPr>
+        <w:rPr>
+          <w:lang w:val="es-ES"/>
+        </w:rPr>
+      </w:pPr>
+    </w:p>
+    <w:p>
+      <w:pPr>
+        <w:rPr>
+          <w:lang w:val="es-ES"/>
+        </w:rPr>
+      </w:pPr>
+      <w:r>
+        <w:rPr>
+          <w:lang w:val="es-ES"/>
+        </w:rPr>
+        <w:t>(ejemplos de la temperatura en animales de sangre fría y caliento, casos extraños)-</w:t>
+      </w:r>
+    </w:p>
+    <w:p>
+      <w:pPr>
+        <w:rPr>
+          <w:lang w:val="es-ES"/>
+        </w:rPr>
+      </w:pPr>
+    </w:p>
+    <w:p>
+      <w:pPr>
+        <w:rPr>
+          <w:lang w:val="es-ES"/>
+        </w:rPr>
+      </w:pPr>
+      <w:r>
+        <w:rPr>
+          <w:lang w:val="es-ES"/>
+        </w:rPr>
+        <w:t>Nuestro hogares también reflejan una relación con la temperatura ambiental. El ser humano se siente cómodo con temperaturas entre xx e yy ºC y siempre buscamos que nuestras viviendas tengan en el interior una temperatura en ese rango. Para ello usamos materiales aislantes, las viviendas se ubican en una cierta dirección y usamos artefactos como ventiladores y aire acondicionado.</w:t>
+      </w:r>
+    </w:p>
+    <w:p>
+      <w:pPr>
+        <w:rPr>
+          <w:lang w:val="es-ES"/>
+        </w:rPr>
+      </w:pPr>
+    </w:p>
+    <w:p>
+      <w:pPr>
+        <w:rPr>
+          <w:lang w:val="es-ES"/>
+        </w:rPr>
+      </w:pPr>
+      <w:r>
+        <w:rPr>
+          <w:lang w:val="es-ES"/>
+        </w:rPr>
+        <w:t>El siguiente gráfico muestra la medición de la temperatura en un hogar en el campo, en la zona central de Chile, un día de febrero. Se usó un sensor la interior de una habitación y otro al exterior que a ciertas horas recibía directamente los rayos del sol.</w:t>
+      </w:r>
+    </w:p>
+    <w:p>
+      <w:pPr>
+        <w:rPr>
+          <w:lang w:val="es-ES"/>
+        </w:rPr>
+      </w:pPr>
+    </w:p>
+    <w:p>
+      <w:pPr>
+        <w:rPr>
+          <w:lang w:val="es-ES"/>
+        </w:rPr>
+      </w:pPr>
+      <w:r>
+        <w:rPr>
+          <w:noProof/>
+          <w:lang w:eastAsia="es-ES_tradnl"/>
+        </w:rPr>
+        <w:drawing>
+          <wp:inline distT="0" distB="0" distL="0" distR="0" wp14:anchorId="1F242916" wp14:editId="454B049E">
+            <wp:extent cx="5612130" cy="3507740"/>
+            <wp:effectExtent l="0" t="0" r="1270" b="0"/>
+            <wp:docPr id="2" name="Imagen 2"/>
+            <wp:cNvGraphicFramePr>
+              <a:graphicFrameLocks xmlns:a="http://schemas.openxmlformats.org/drawingml/2006/main" noChangeAspect="1"/>
+            </wp:cNvGraphicFramePr>
+            <a:graphic xmlns:a="http://schemas.openxmlformats.org/drawingml/2006/main">
+              <a:graphicData uri="http://schemas.openxmlformats.org/drawingml/2006/picture">
+                <pic:pic xmlns:pic="http://schemas.openxmlformats.org/drawingml/2006/picture">
+                  <pic:nvPicPr>
+                    <pic:cNvPr id="2" name="Captura de pantalla 2016-02-27 a las 3.01.55 p.m..png"/>
+                    <pic:cNvPicPr/>
+                  </pic:nvPicPr>
+                  <pic:blipFill>
+                    <a:blip r:embed="rId13" cstate="print">
+                      <a:extLst>
+                        <a:ext uri="{28A0092B-C50C-407E-A947-70E740481C1C}">
+                          <a14:useLocalDpi xmlns:a14="http://schemas.microsoft.com/office/drawing/2010/main" val="0"/>
+                        </a:ext>
+                      </a:extLst>
+                    </a:blip>
+                    <a:stretch>
+                      <a:fillRect/>
+                    </a:stretch>
+                  </pic:blipFill>
+                  <pic:spPr>
+                    <a:xfrm>
+                      <a:off x="0" y="0"/>
+                      <a:ext cx="5612130" cy="3507740"/>
+                    </a:xfrm>
+                    <a:prstGeom prst="rect">
+                      <a:avLst/>
+                    </a:prstGeom>
+                  </pic:spPr>
+                </pic:pic>
+              </a:graphicData>
+            </a:graphic>
+          </wp:inline>
+        </w:drawing>
+      </w:r>
+    </w:p>
+    <w:p>
+      <w:pPr>
+        <w:rPr>
+          <w:lang w:val="es-ES"/>
+        </w:rPr>
+      </w:pPr>
+      <w:r>
+        <w:rPr>
+          <w:lang w:val="es-ES"/>
+        </w:rPr>
+        <w:t>Imagen de pantalla de SENSO con sensores de temperatura. Una al interior de una habitación de una casa de campo y otra al exterior.</w:t>
+      </w:r>
+    </w:p>
+    <w:p>
+      <w:pPr>
+        <w:rPr>
+          <w:lang w:val="es-ES"/>
+        </w:rPr>
+      </w:pPr>
+    </w:p>
+    <w:p>
+      <w:pPr>
+        <w:rPr>
+          <w:lang w:val="es-ES"/>
+        </w:rPr>
+      </w:pPr>
+      <w:r>
+        <w:rPr>
+          <w:lang w:val="es-ES"/>
+        </w:rPr>
+        <w:t xml:space="preserve">Nótese </w:t>
+      </w:r>
+      <w:r>
+        <w:rPr>
+          <w:lang w:val="es-ES"/>
+        </w:rPr>
+        <w:t xml:space="preserve">como la temperatura exterior fluctúa más que la interior y que además en algunas horas muestra variaciones fuertes. Esto se debe a que a partir de cierta hora, </w:t>
+      </w:r>
+      <w:r>
+        <w:rPr>
+          <w:lang w:val="es-ES"/>
+        </w:rPr>
+        <w:t>el</w:t>
+      </w:r>
+      <w:r>
+        <w:rPr>
+          <w:lang w:val="es-ES"/>
+        </w:rPr>
+        <w:t xml:space="preserve"> sensor </w:t>
+      </w:r>
+      <w:r>
+        <w:rPr>
+          <w:lang w:val="es-ES"/>
+        </w:rPr>
+        <w:t xml:space="preserve">exterior </w:t>
+      </w:r>
+      <w:r>
+        <w:rPr>
+          <w:lang w:val="es-ES"/>
+        </w:rPr>
+        <w:t>recibió luz solar directamente, en ocasiones recibió ráfagas de viento y otras estuvo a la sombra.</w:t>
+      </w:r>
+      <w:r>
+        <w:rPr>
+          <w:lang w:val="es-ES"/>
+        </w:rPr>
+        <w:t xml:space="preserve"> Al examinar el archivo Excel asociado, se observa lo siguiente:</w:t>
+      </w:r>
+    </w:p>
+    <w:p>
+      <w:pPr>
+        <w:rPr>
+          <w:lang w:val="es-ES"/>
+        </w:rPr>
+      </w:pPr>
+    </w:p>
+    <w:p>
+      <w:pPr>
+        <w:jc w:val="center"/>
+        <w:rPr>
+          <w:lang w:val="es-ES"/>
+        </w:rPr>
+      </w:pPr>
+      <w:r>
+        <w:rPr>
+          <w:noProof/>
+          <w:lang w:eastAsia="es-ES_tradnl"/>
+        </w:rPr>
+        <w:drawing>
+          <wp:inline distT="0" distB="0" distL="0" distR="0" wp14:anchorId="594E3DF7" wp14:editId="29AC1602">
+            <wp:extent cx="2133600" cy="1295400"/>
+            <wp:effectExtent l="0" t="0" r="0" b="0"/>
+            <wp:docPr id="3" name="Imagen 3"/>
+            <wp:cNvGraphicFramePr>
+              <a:graphicFrameLocks xmlns:a="http://schemas.openxmlformats.org/drawingml/2006/main" noChangeAspect="1"/>
+            </wp:cNvGraphicFramePr>
+            <a:graphic xmlns:a="http://schemas.openxmlformats.org/drawingml/2006/main">
+              <a:graphicData uri="http://schemas.openxmlformats.org/drawingml/2006/picture">
+                <pic:pic xmlns:pic="http://schemas.openxmlformats.org/drawingml/2006/picture">
+                  <pic:nvPicPr>
+                    <pic:cNvPr id="0" name="Picture 2"/>
+                    <pic:cNvPicPr>
+                      <a:picLocks noChangeAspect="1" noChangeArrowheads="1"/>
+                    </pic:cNvPicPr>
+                  </pic:nvPicPr>
+                  <pic:blipFill>
+                    <a:blip r:embed="rId14">
+                      <a:extLst>
+                        <a:ext uri="{28A0092B-C50C-407E-A947-70E740481C1C}">
+                          <a14:useLocalDpi xmlns:a14="http://schemas.microsoft.com/office/drawing/2010/main" val="0"/>
+                        </a:ext>
+                      </a:extLst>
+                    </a:blip>
+                    <a:srcRect/>
+                    <a:stretch>
+                      <a:fillRect/>
+                    </a:stretch>
+                  </pic:blipFill>
+                  <pic:spPr bwMode="auto">
+                    <a:xfrm>
+                      <a:off x="0" y="0"/>
+                      <a:ext cx="2133600" cy="1295400"/>
+                    </a:xfrm>
+                    <a:prstGeom prst="rect">
+                      <a:avLst/>
+                    </a:prstGeom>
+                    <a:noFill/>
+                    <a:ln>
+                      <a:noFill/>
+                    </a:ln>
+                  </pic:spPr>
+                </pic:pic>
+              </a:graphicData>
+            </a:graphic>
+          </wp:inline>
+        </w:drawing>
+      </w:r>
+    </w:p>
+    <w:p>
+      <w:pPr>
+        <w:jc w:val="center"/>
+        <w:rPr>
+          <w:lang w:val="es-ES"/>
+        </w:rPr>
+      </w:pPr>
+    </w:p>
+    <w:p>
+      <w:pPr>
+        <w:rPr>
+          <w:lang w:val="es-ES"/>
+        </w:rPr>
+      </w:pPr>
+      <w:r>
+        <w:rPr>
+          <w:lang w:val="es-ES"/>
+        </w:rPr>
+        <w:t>Además, la temperatura al interior de la casa es más estable, con menos extremos. La máxima temperatura interior se log</w:t>
+      </w:r>
+      <w:r>
+        <w:rPr>
+          <w:lang w:val="es-ES"/>
+        </w:rPr>
+        <w:t>r</w:t>
+      </w:r>
+      <w:r>
+        <w:rPr>
+          <w:lang w:val="es-ES"/>
+        </w:rPr>
+        <w:t>a a las 19:45 horas y la máxima exterior a las 17:30 horas. La mínima interior se llega a 8:45 y la mínima exterior a las 6:15.</w:t>
+      </w:r>
+      <w:r>
+        <w:rPr>
+          <w:lang w:val="es-ES"/>
+        </w:rPr>
+        <w:t xml:space="preserve"> Estas cifras y horas dan pie para pensar en la “inercia térmica” de una habitación, que se calienta o enfría con un retardo de tiempo respecto del exterior.</w:t>
+      </w:r>
+    </w:p>
+    <w:p>
+      <w:pPr>
+        <w:rPr>
+          <w:lang w:val="es-ES"/>
+        </w:rPr>
+      </w:pPr>
+    </w:p>
+    <w:p>
+      <w:pPr>
+        <w:rPr>
+          <w:lang w:val="es-ES"/>
+        </w:rPr>
+      </w:pPr>
     </w:p>
     <w:sectPr>
-      <w:footerReference w:type="even" r:id="rId13"/>
-      <w:footerReference w:type="default" r:id="rId14"/>
+      <w:footerReference w:type="even" r:id="rId15"/>
+      <w:footerReference w:type="default" r:id="rId16"/>
       <w:pgSz w:w="12240" w:h="15840"/>
       <w:pgMar w:top="1417" w:right="1701" w:bottom="1417" w:left="1701" w:header="708" w:footer="708" w:gutter="0"/>
       <w:cols w:space="708"/>

</xml_diff>